<commit_message>
Proyecto y presentación ppt terminados
</commit_message>
<xml_diff>
--- a/Presentación proyecto/Presentacion.docx
+++ b/Presentación proyecto/Presentacion.docx
@@ -23,18 +23,7 @@
     </w:p>
     <w:p>
       <w:r>
-        <w:t>Desarrollo de videojuego inmersivo e interactivo en realidad virtual, utilizando controles de bajo costo</w:t>
-      </w:r>
-      <w:r>
-        <w:t xml:space="preserve"> y un dispositivo celular </w:t>
-      </w:r>
-      <w:proofErr w:type="spellStart"/>
-      <w:r>
-        <w:t>android</w:t>
-      </w:r>
-      <w:proofErr w:type="spellEnd"/>
-      <w:r>
-        <w:t>.</w:t>
+        <w:t xml:space="preserve">En este proyecto se busca resolver la problemática del alto costo de los dispositivos y controles de realidad virtual, reemplazándolos por otros de bajo costo y mas accesibles para el usuario promedio. </w:t>
       </w:r>
     </w:p>
     <w:p>
@@ -94,7 +83,7 @@
         <w:t xml:space="preserve">Se decidió realizar un videojuego en realidad virtual, </w:t>
       </w:r>
       <w:r>
-        <w:t xml:space="preserve">que tenga una mecánica simple y sea de fácil jugabilidad. </w:t>
+        <w:t>que tenga una mecánica simple y sea de fácil jugabilidad.</w:t>
       </w:r>
     </w:p>
     <w:p>
@@ -128,34 +117,13 @@
     </w:p>
     <w:p>
       <w:r>
-        <w:t>Lograr una buena inmersión en realidad virtual pero con tecnologías/dispositivos de fácil acceso y bajo costo</w:t>
-      </w:r>
-      <w:r>
-        <w:t xml:space="preserve">, ya que los dispositivos actuales de realidad virtual (como meta </w:t>
-      </w:r>
-      <w:proofErr w:type="spellStart"/>
-      <w:r>
-        <w:t>quest</w:t>
-      </w:r>
-      <w:proofErr w:type="spellEnd"/>
-      <w:r>
-        <w:t xml:space="preserve">, </w:t>
-      </w:r>
-      <w:proofErr w:type="spellStart"/>
-      <w:r>
-        <w:t>apple</w:t>
-      </w:r>
-      <w:proofErr w:type="spellEnd"/>
-      <w:r>
-        <w:t xml:space="preserve"> </w:t>
-      </w:r>
-      <w:proofErr w:type="spellStart"/>
-      <w:r>
-        <w:t>vision</w:t>
-      </w:r>
-      <w:proofErr w:type="spellEnd"/>
-      <w:r>
-        <w:t>, entre otros) tienen precios elevados lo que los hace inaccesibles para la mayoría de usuarios.</w:t>
+        <w:t>La motivación detrás de este proyecto consiste en l</w:t>
+      </w:r>
+      <w:r>
+        <w:t>ograr una buena inmersión en realidad virtual pero con tecnologías/dispositivos de fácil acceso y bajo costo</w:t>
+      </w:r>
+      <w:r>
+        <w:t>, ya que los dispositivos actuales de realidad virtual (como meta quest, apple vision, entre otros) tienen precios elevados lo que los hace inaccesibles para la mayoría de usuarios.</w:t>
       </w:r>
     </w:p>
     <w:p/>
@@ -185,70 +153,22 @@
     </w:p>
     <w:p>
       <w:r>
-        <w:t xml:space="preserve">Primero se hicieron pruebas de </w:t>
-      </w:r>
-      <w:proofErr w:type="spellStart"/>
-      <w:r>
-        <w:t>trackeo</w:t>
-      </w:r>
-      <w:proofErr w:type="spellEnd"/>
-      <w:r>
-        <w:t xml:space="preserve"> de los controles en realidad aumentada</w:t>
-      </w:r>
-    </w:p>
-    <w:p>
-      <w:r>
-        <w:t xml:space="preserve">Luego se </w:t>
-      </w:r>
-      <w:proofErr w:type="spellStart"/>
-      <w:r>
-        <w:t>creo</w:t>
-      </w:r>
-      <w:proofErr w:type="spellEnd"/>
-      <w:r>
-        <w:t xml:space="preserve"> el mundo 3D virtual, y se </w:t>
-      </w:r>
-      <w:proofErr w:type="spellStart"/>
-      <w:r>
-        <w:t>incorporo</w:t>
-      </w:r>
-      <w:proofErr w:type="spellEnd"/>
-      <w:r>
-        <w:t xml:space="preserve"> el </w:t>
-      </w:r>
-      <w:proofErr w:type="spellStart"/>
-      <w:r>
-        <w:t>trackeo</w:t>
-      </w:r>
-      <w:proofErr w:type="spellEnd"/>
-      <w:r>
-        <w:t xml:space="preserve"> de los controles al mundo</w:t>
-      </w:r>
-    </w:p>
-    <w:p>
-      <w:r>
-        <w:t xml:space="preserve">Se desarrollo la lógica para la aparición y ocultación de topos, la </w:t>
-      </w:r>
-      <w:proofErr w:type="spellStart"/>
-      <w:r>
-        <w:t>hitbox</w:t>
-      </w:r>
-      <w:proofErr w:type="spellEnd"/>
-      <w:r>
-        <w:t xml:space="preserve"> en los martillos (tanto para pegar como para el modo pausa/reinicio).</w:t>
-      </w:r>
-    </w:p>
-    <w:p>
-      <w:r>
-        <w:t xml:space="preserve">Se incorporo un </w:t>
-      </w:r>
-      <w:proofErr w:type="spellStart"/>
-      <w:r>
-        <w:t>timer</w:t>
-      </w:r>
-      <w:proofErr w:type="spellEnd"/>
-      <w:r>
-        <w:t xml:space="preserve"> para establecer un fin al juego</w:t>
+        <w:t>Primero se hicieron pruebas de trackeo de los controles en realidad aumentada</w:t>
+      </w:r>
+    </w:p>
+    <w:p>
+      <w:r>
+        <w:t>Luego se creo el mundo 3D virtual, y se incorporo el trackeo de los controles al mundo</w:t>
+      </w:r>
+    </w:p>
+    <w:p>
+      <w:r>
+        <w:t>Se desarrollo la lógica para la aparición y ocultación de topos, la hitbox en los martillos (tanto para pegar como para el modo pausa/reinicio).</w:t>
+      </w:r>
+    </w:p>
+    <w:p>
+      <w:r>
+        <w:t>Se incorporo un timer para establecer un fin al juego</w:t>
       </w:r>
     </w:p>
     <w:p>
@@ -263,21 +183,8 @@
     </w:p>
     <w:p/>
     <w:p>
-      <w:proofErr w:type="spellStart"/>
-      <w:r>
-        <w:t>Motrar</w:t>
-      </w:r>
-      <w:proofErr w:type="spellEnd"/>
-      <w:r>
-        <w:t xml:space="preserve"> foto in </w:t>
-      </w:r>
-      <w:proofErr w:type="spellStart"/>
-      <w:r>
-        <w:t>game</w:t>
-      </w:r>
-      <w:proofErr w:type="spellEnd"/>
-      <w:r>
-        <w:t xml:space="preserve"> con flechas que salgan de cada cosa importante explicando lo que es o como interactuar</w:t>
+      <w:r>
+        <w:t>Motrar foto in game con flechas que salgan de cada cosa importante explicando lo que es o como interactuar</w:t>
       </w:r>
     </w:p>
     <w:p>
@@ -311,49 +218,17 @@
     </w:p>
     <w:p>
       <w:r>
-        <w:t xml:space="preserve">El primer problema se presento al utilizar la </w:t>
-      </w:r>
-      <w:proofErr w:type="spellStart"/>
-      <w:r>
-        <w:t>ARCamera</w:t>
-      </w:r>
-      <w:proofErr w:type="spellEnd"/>
-      <w:r>
-        <w:t xml:space="preserve"> que nos provee </w:t>
-      </w:r>
-      <w:proofErr w:type="spellStart"/>
-      <w:r>
-        <w:t>vuforia</w:t>
-      </w:r>
-      <w:proofErr w:type="spellEnd"/>
-      <w:r>
-        <w:t xml:space="preserve">, junto con el script del giroscopio, siendo ambas herramientas para rotar la cámara dentro del juego. Se generaba un error de </w:t>
-      </w:r>
-      <w:proofErr w:type="spellStart"/>
-      <w:r>
-        <w:t>trackeo</w:t>
-      </w:r>
-      <w:proofErr w:type="spellEnd"/>
-      <w:r>
-        <w:t xml:space="preserve"> de los controles al rotar la cabeza. Se soluciono utilizando solo el </w:t>
+        <w:t xml:space="preserve">El primer problema se presento al utilizar la ARCamera que nos provee vuforia, junto con el script del giroscopio, siendo ambas herramientas para rotar la cámara dentro del juego. Se </w:t>
       </w:r>
       <w:r>
         <w:lastRenderedPageBreak/>
-        <w:t xml:space="preserve">script del giroscopio </w:t>
+        <w:t xml:space="preserve">generaba un error de trackeo de los controles al rotar la cabeza. Se soluciono utilizando solo el script del giroscopio </w:t>
       </w:r>
       <w:r>
         <w:t>aplicándolo</w:t>
       </w:r>
       <w:r>
-        <w:t xml:space="preserve"> a la </w:t>
-      </w:r>
-      <w:proofErr w:type="spellStart"/>
-      <w:r>
-        <w:t>ARCamera</w:t>
-      </w:r>
-      <w:proofErr w:type="spellEnd"/>
-      <w:r>
-        <w:t>, y desactivando la funcionalidad de la misma para rotar la cámara. (reescribir mejor)</w:t>
+        <w:t xml:space="preserve"> a la ARCamera, y desactivando la funcionalidad de la misma para rotar la cámara. (reescribir mejor)</w:t>
       </w:r>
     </w:p>
     <w:p>
@@ -362,6 +237,15 @@
       </w:r>
       <w:r>
         <w:t>, logrando que los mismos sean visibles para la cámara del celular y los pueda rastrear bien mostrando los martillos dentro del juego. (error principal)</w:t>
+      </w:r>
+    </w:p>
+    <w:p/>
+    <w:p>
+      <w:r>
+        <w:t>Limitación en la</w:t>
+      </w:r>
+      <w:r>
+        <w:t>s interacciones</w:t>
       </w:r>
     </w:p>
     <w:p>

</xml_diff>